<commit_message>
Report updated, added run instructions
</commit_message>
<xml_diff>
--- a/articles/report omega.docx
+++ b/articles/report omega.docx
@@ -14,17 +14,50 @@
           <w:rFonts w:ascii="Georgia" w:hAnsi="Georgia"/>
           <w:lang w:val="en-GB"/>
         </w:rPr>
-        <w:t xml:space="preserve">This report describes the implementation and intuition of Negamax alpha beta with transposition table lookups. </w:t>
-      </w:r>
-      <w:r>
-        <w:rPr>
-          <w:rFonts w:ascii="Georgia" w:hAnsi="Georgia"/>
-          <w:lang w:val="en-GB"/>
-        </w:rPr>
-        <w:t>In order to get to the implementation of this algorithm, several in between steps were conducted. This report first starts with minimax alpha beta pruning and continues to minimax alpha beta pruning with transposition table lookup. Next this reports progresses to negamax with alpha beta pruning and, lastly, it end with negamax with alpha beta pruning and transposition table lookup.</w:t>
-      </w:r>
-      <w:bookmarkStart w:id="0" w:name="_GoBack"/>
-      <w:bookmarkEnd w:id="0"/>
+        <w:t>This report describes the implementation and intuition of</w:t>
+      </w:r>
+      <w:r>
+        <w:rPr>
+          <w:rFonts w:ascii="Georgia" w:hAnsi="Georgia"/>
+          <w:lang w:val="en-GB"/>
+        </w:rPr>
+        <w:t xml:space="preserve"> n</w:t>
+      </w:r>
+      <w:r>
+        <w:rPr>
+          <w:rFonts w:ascii="Georgia" w:hAnsi="Georgia"/>
+          <w:lang w:val="en-GB"/>
+        </w:rPr>
+        <w:t xml:space="preserve">egamax alpha beta with transposition table lookups. </w:t>
+      </w:r>
+      <w:r>
+        <w:rPr>
+          <w:rFonts w:ascii="Georgia" w:hAnsi="Georgia"/>
+          <w:lang w:val="en-GB"/>
+        </w:rPr>
+        <w:t>In order to get to the implementation of this algorithm, several in between steps were conducted. This report first starts with minimax alpha beta pruning and continues to minimax alpha beta pruning with transposition table lookup. Next this reports progresses to negamax with alpha beta pruning and, lastly,</w:t>
+      </w:r>
+      <w:r>
+        <w:rPr>
+          <w:rFonts w:ascii="Georgia" w:hAnsi="Georgia"/>
+          <w:lang w:val="en-GB"/>
+        </w:rPr>
+        <w:t xml:space="preserve"> concludes</w:t>
+      </w:r>
+      <w:r>
+        <w:rPr>
+          <w:rFonts w:ascii="Georgia" w:hAnsi="Georgia"/>
+          <w:lang w:val="en-GB"/>
+        </w:rPr>
+        <w:t xml:space="preserve"> with negamax with alpha beta pruning and transposition table lookup.</w:t>
+      </w:r>
+      <w:r>
+        <w:rPr>
+          <w:rFonts w:ascii="Georgia" w:hAnsi="Georgia"/>
+          <w:lang w:val="en-GB"/>
+        </w:rPr>
+        <w:t xml:space="preserve"> These steps are implemented to understand the value of implementing negamax</w:t>
+      </w:r>
     </w:p>
     <w:p>
       <w:pPr>
@@ -102,69 +135,6 @@
           <w:lang w:val="en-GB"/>
         </w:rPr>
         <w:t xml:space="preserve"> </w:t>
-      </w:r>
-      <w:r>
-        <w:rPr>
-          <w:rFonts w:ascii="Georgia" w:hAnsi="Georgia"/>
-          <w:lang w:val="en-GB"/>
-        </w:rPr>
-        <w:t>In negamax both players aim to maximise their own score without considering the impact on the opponent. In theory, it could be seen as there being no min players. Finally, when looking at alpha beta pruning the focus lies on the benefit of reducing the size of the</w:t>
-      </w:r>
-      <w:r>
-        <w:rPr>
-          <w:rFonts w:ascii="Georgia" w:hAnsi="Georgia"/>
-          <w:lang w:val="en-GB"/>
-        </w:rPr>
-        <w:t xml:space="preserve"> </w:t>
-      </w:r>
-      <w:r>
-        <w:rPr>
-          <w:rFonts w:ascii="Georgia" w:hAnsi="Georgia"/>
-          <w:lang w:val="en-GB"/>
-        </w:rPr>
-        <w:t>Representation of the state space of a game</w:t>
-      </w:r>
-      <w:r>
-        <w:rPr>
-          <w:rFonts w:ascii="Georgia" w:hAnsi="Georgia"/>
-          <w:lang w:val="en-GB"/>
-        </w:rPr>
-        <w:t xml:space="preserve"> (</w:t>
-      </w:r>
-      <w:r>
-        <w:rPr>
-          <w:rFonts w:ascii="Georgia" w:hAnsi="Georgia"/>
-          <w:lang w:val="en-GB"/>
-        </w:rPr>
-        <w:t xml:space="preserve">game </w:t>
-      </w:r>
-      <w:r>
-        <w:rPr>
-          <w:rFonts w:ascii="Georgia" w:hAnsi="Georgia"/>
-          <w:lang w:val="en-GB"/>
-        </w:rPr>
-        <w:t>tree</w:t>
-      </w:r>
-      <w:r>
-        <w:rPr>
-          <w:rFonts w:ascii="Georgia" w:hAnsi="Georgia"/>
-          <w:lang w:val="en-GB"/>
-        </w:rPr>
-        <w:t>)</w:t>
-      </w:r>
-      <w:r>
-        <w:rPr>
-          <w:rFonts w:ascii="Georgia" w:hAnsi="Georgia"/>
-          <w:lang w:val="en-GB"/>
-        </w:rPr>
-        <w:t xml:space="preserve"> in order to optimise the sea</w:t>
-      </w:r>
-      <w:r>
-        <w:rPr>
-          <w:rFonts w:ascii="Georgia" w:hAnsi="Georgia"/>
-          <w:lang w:val="en-GB"/>
-        </w:rPr>
-        <w:t>rch for the best moves.</w:t>
       </w:r>
     </w:p>
     <w:p>
@@ -826,7 +796,7 @@
     </w:p>
     <w:p>
       <w:pPr>
-        <w:pStyle w:val="Heading2"/>
+        <w:pStyle w:val="NoSpacing"/>
         <w:rPr>
           <w:rFonts w:ascii="Georgia" w:hAnsi="Georgia"/>
           <w:lang w:val="en-GB"/>
@@ -838,6 +808,20 @@
           <w:lang w:val="en-GB"/>
         </w:rPr>
         <w:t>In order for the reader to understand the gist of this report it is important to provide the basic understanding of the negamax algorithm. In essence, negamax is a variation on the minimax algorithm***(add image).</w:t>
+      </w:r>
+      <w:r>
+        <w:rPr>
+          <w:rFonts w:ascii="Georgia" w:hAnsi="Georgia"/>
+          <w:lang w:val="en-GB"/>
+        </w:rPr>
+        <w:t xml:space="preserve"> </w:t>
+      </w:r>
+      <w:r>
+        <w:rPr>
+          <w:rFonts w:ascii="Georgia" w:hAnsi="Georgia"/>
+          <w:lang w:val="en-GB"/>
+        </w:rPr>
+        <w:t>In negamax both players aim to maximise their own score without considering the impact on the opponent. In theory, it could be seen as there being no min players. Finally, when looking at alpha beta pruning the focus lies on the benefit of reducing the size of the Representation of the state space of a game (game tree) in order to optimise the search for the best moves.</w:t>
       </w:r>
     </w:p>
     <w:p>
@@ -1148,6 +1132,463 @@
         </w:rPr>
       </w:pPr>
     </w:p>
+    <w:p>
+      <w:pPr>
+        <w:pStyle w:val="Heading2"/>
+        <w:rPr>
+          <w:rFonts w:ascii="Georgia" w:hAnsi="Georgia"/>
+          <w:lang w:val="en-GB"/>
+        </w:rPr>
+      </w:pPr>
+      <w:r>
+        <w:rPr>
+          <w:rFonts w:ascii="Georgia" w:hAnsi="Georgia"/>
+          <w:lang w:val="en-GB"/>
+        </w:rPr>
+        <w:t>How to run the program.</w:t>
+      </w:r>
+    </w:p>
+    <w:p>
+      <w:pPr>
+        <w:pStyle w:val="Heading2"/>
+        <w:rPr>
+          <w:rFonts w:ascii="Georgia" w:hAnsi="Georgia"/>
+          <w:lang w:val="en-GB"/>
+        </w:rPr>
+      </w:pPr>
+      <w:r>
+        <w:rPr>
+          <w:rFonts w:ascii="Georgia" w:hAnsi="Georgia"/>
+          <w:lang w:val="en-GB"/>
+        </w:rPr>
+        <w:t>In order to run the program there are three options.</w:t>
+      </w:r>
+    </w:p>
+    <w:p>
+      <w:pPr>
+        <w:pStyle w:val="Heading2"/>
+        <w:rPr>
+          <w:rFonts w:ascii="Georgia" w:hAnsi="Georgia"/>
+          <w:lang w:val="en-GB"/>
+        </w:rPr>
+      </w:pPr>
+      <w:r>
+        <w:rPr>
+          <w:rFonts w:ascii="Georgia" w:hAnsi="Georgia"/>
+          <w:lang w:val="en-GB"/>
+        </w:rPr>
+        <w:t>Run jupyter notebook Omega program, locally</w:t>
+      </w:r>
+    </w:p>
+    <w:p>
+      <w:pPr>
+        <w:pStyle w:val="Heading2"/>
+        <w:numPr>
+          <w:ilvl w:val="0"/>
+          <w:numId w:val="2"/>
+        </w:numPr>
+        <w:rPr>
+          <w:rFonts w:ascii="Georgia" w:hAnsi="Georgia"/>
+          <w:lang w:val="en-GB"/>
+        </w:rPr>
+      </w:pPr>
+      <w:r>
+        <w:rPr>
+          <w:rFonts w:ascii="Georgia" w:hAnsi="Georgia"/>
+          <w:lang w:val="en-GB"/>
+        </w:rPr>
+        <w:t>Go to terminal and navigate to the folder containing omega.ipynb</w:t>
+      </w:r>
+    </w:p>
+    <w:p>
+      <w:pPr>
+        <w:pStyle w:val="Heading2"/>
+        <w:numPr>
+          <w:ilvl w:val="0"/>
+          <w:numId w:val="2"/>
+        </w:numPr>
+        <w:rPr>
+          <w:rFonts w:ascii="Georgia" w:hAnsi="Georgia"/>
+          <w:lang w:val="en-GB"/>
+        </w:rPr>
+      </w:pPr>
+      <w:r>
+        <w:rPr>
+          <w:rFonts w:ascii="Georgia" w:hAnsi="Georgia"/>
+          <w:lang w:val="en-GB"/>
+        </w:rPr>
+        <w:t>When jupyter notebook is opened, click on omega.ipynb</w:t>
+      </w:r>
+    </w:p>
+    <w:p>
+      <w:pPr>
+        <w:pStyle w:val="Heading2"/>
+        <w:numPr>
+          <w:ilvl w:val="0"/>
+          <w:numId w:val="2"/>
+        </w:numPr>
+        <w:rPr>
+          <w:rFonts w:ascii="Georgia" w:hAnsi="Georgia"/>
+          <w:lang w:val="en-GB"/>
+        </w:rPr>
+      </w:pPr>
+      <w:r>
+        <w:rPr>
+          <w:rFonts w:ascii="Georgia" w:hAnsi="Georgia"/>
+          <w:lang w:val="en-GB"/>
+        </w:rPr>
+        <w:t xml:space="preserve">Click in the top menu on cell and press ‘Run all’. </w:t>
+      </w:r>
+    </w:p>
+    <w:p>
+      <w:pPr>
+        <w:pStyle w:val="Heading2"/>
+        <w:numPr>
+          <w:ilvl w:val="1"/>
+          <w:numId w:val="2"/>
+        </w:numPr>
+        <w:rPr>
+          <w:rFonts w:ascii="Georgia" w:hAnsi="Georgia"/>
+          <w:lang w:val="en-GB"/>
+        </w:rPr>
+      </w:pPr>
+      <w:r>
+        <w:rPr>
+          <w:rFonts w:ascii="Georgia" w:hAnsi="Georgia"/>
+          <w:lang w:val="en-GB"/>
+        </w:rPr>
+        <w:t>This runs the program and the game can be played.</w:t>
+      </w:r>
+    </w:p>
+    <w:p>
+      <w:pPr>
+        <w:pStyle w:val="Heading2"/>
+        <w:numPr>
+          <w:ilvl w:val="1"/>
+          <w:numId w:val="2"/>
+        </w:numPr>
+        <w:rPr>
+          <w:rFonts w:ascii="Georgia" w:hAnsi="Georgia"/>
+          <w:lang w:val="en-GB"/>
+        </w:rPr>
+      </w:pPr>
+      <w:r>
+        <w:rPr>
+          <w:rFonts w:ascii="Georgia" w:hAnsi="Georgia"/>
+          <w:lang w:val="en-GB"/>
+        </w:rPr>
+        <w:t xml:space="preserve"> The user selects which AI to play against (advised is option 3: NegamaxAB TT, which is the fastest)</w:t>
+      </w:r>
+    </w:p>
+    <w:p>
+      <w:pPr>
+        <w:pStyle w:val="Heading2"/>
+        <w:numPr>
+          <w:ilvl w:val="1"/>
+          <w:numId w:val="2"/>
+        </w:numPr>
+        <w:rPr>
+          <w:rFonts w:ascii="Georgia" w:hAnsi="Georgia"/>
+          <w:lang w:val="en-GB"/>
+        </w:rPr>
+      </w:pPr>
+      <w:r>
+        <w:rPr>
+          <w:rFonts w:ascii="Georgia" w:hAnsi="Georgia"/>
+          <w:lang w:val="en-GB"/>
+        </w:rPr>
+        <w:t>The user then selects opponent type. The word human, decides if the user begins first (human vs AI) or second (AI vs human) or if the user wants to see a game simulation.</w:t>
+      </w:r>
+    </w:p>
+    <w:p>
+      <w:pPr>
+        <w:pStyle w:val="Heading2"/>
+        <w:numPr>
+          <w:ilvl w:val="1"/>
+          <w:numId w:val="2"/>
+        </w:numPr>
+        <w:rPr>
+          <w:rFonts w:ascii="Georgia" w:hAnsi="Georgia"/>
+          <w:lang w:val="en-GB"/>
+        </w:rPr>
+      </w:pPr>
+      <w:r>
+        <w:rPr>
+          <w:rFonts w:ascii="Georgia" w:hAnsi="Georgia"/>
+          <w:lang w:val="en-GB"/>
+        </w:rPr>
+        <w:t xml:space="preserve"> The game ends when no moves are available and one of the players has won.</w:t>
+      </w:r>
+    </w:p>
+    <w:p>
+      <w:pPr>
+        <w:pStyle w:val="Heading2"/>
+        <w:rPr>
+          <w:rFonts w:ascii="Georgia" w:hAnsi="Georgia"/>
+          <w:lang w:val="en-GB"/>
+        </w:rPr>
+      </w:pPr>
+    </w:p>
+    <w:p>
+      <w:pPr>
+        <w:pStyle w:val="Heading2"/>
+        <w:rPr>
+          <w:rFonts w:ascii="Georgia" w:hAnsi="Georgia"/>
+          <w:lang w:val="en-GB"/>
+        </w:rPr>
+      </w:pPr>
+      <w:r>
+        <w:rPr>
+          <w:rFonts w:ascii="Georgia" w:hAnsi="Georgia"/>
+          <w:lang w:val="en-GB"/>
+        </w:rPr>
+        <w:t>Alternatively (if not having jupyter notebook installed)</w:t>
+      </w:r>
+      <w:bookmarkStart w:id="0" w:name="_GoBack"/>
+      <w:bookmarkEnd w:id="0"/>
+      <w:r>
+        <w:rPr>
+          <w:rFonts w:ascii="Georgia" w:hAnsi="Georgia"/>
+          <w:lang w:val="en-GB"/>
+        </w:rPr>
+        <w:t xml:space="preserve">, </w:t>
+      </w:r>
+      <w:r>
+        <w:rPr>
+          <w:rFonts w:ascii="Georgia" w:hAnsi="Georgia"/>
+          <w:lang w:val="en-GB"/>
+        </w:rPr>
+        <w:t xml:space="preserve">Run jupyter notebook Omega program, </w:t>
+      </w:r>
+      <w:r>
+        <w:rPr>
+          <w:rFonts w:ascii="Georgia" w:hAnsi="Georgia"/>
+          <w:lang w:val="en-GB"/>
+        </w:rPr>
+        <w:t>online.</w:t>
+      </w:r>
+    </w:p>
+    <w:p>
+      <w:pPr>
+        <w:pStyle w:val="Heading2"/>
+        <w:rPr>
+          <w:rFonts w:ascii="Georgia" w:hAnsi="Georgia"/>
+          <w:lang w:val="en-GB"/>
+        </w:rPr>
+      </w:pPr>
+      <w:r>
+        <w:rPr>
+          <w:rFonts w:ascii="Georgia" w:hAnsi="Georgia"/>
+          <w:lang w:val="en-GB"/>
+        </w:rPr>
+        <w:t>Go to:</w:t>
+      </w:r>
+    </w:p>
+    <w:p>
+      <w:pPr>
+        <w:pStyle w:val="Heading2"/>
+        <w:rPr>
+          <w:rFonts w:ascii="Georgia" w:hAnsi="Georgia"/>
+          <w:lang w:val="en-GB"/>
+        </w:rPr>
+      </w:pPr>
+      <w:hyperlink r:id="rId13" w:history="1">
+        <w:r>
+          <w:rPr>
+            <w:rStyle w:val="Hyperlink"/>
+            <w:rFonts w:ascii="Georgia" w:hAnsi="Georgia"/>
+            <w:lang w:val="en-GB"/>
+          </w:rPr>
+          <w:t>https://notebooks.azure.com/redencio/libraries/omega2/html/omega.ipynb</w:t>
+        </w:r>
+      </w:hyperlink>
+    </w:p>
+    <w:p>
+      <w:pPr>
+        <w:pStyle w:val="Heading2"/>
+        <w:rPr>
+          <w:rFonts w:ascii="Georgia" w:hAnsi="Georgia"/>
+          <w:lang w:val="en-GB"/>
+        </w:rPr>
+      </w:pPr>
+      <w:r>
+        <w:rPr>
+          <w:rFonts w:ascii="Georgia" w:hAnsi="Georgia"/>
+          <w:lang w:val="en-GB"/>
+        </w:rPr>
+        <w:t>(Sign in to run)</w:t>
+      </w:r>
+    </w:p>
+    <w:p>
+      <w:pPr>
+        <w:pStyle w:val="Heading2"/>
+        <w:rPr>
+          <w:rFonts w:ascii="Georgia" w:hAnsi="Georgia"/>
+          <w:lang w:val="en-GB"/>
+        </w:rPr>
+      </w:pPr>
+      <w:r>
+        <w:rPr>
+          <w:rFonts w:ascii="Georgia" w:hAnsi="Georgia"/>
+          <w:lang w:val="en-GB"/>
+        </w:rPr>
+        <w:t>Following step 2 and 3 as described above.</w:t>
+      </w:r>
+    </w:p>
+    <w:p>
+      <w:pPr>
+        <w:pStyle w:val="Heading2"/>
+        <w:rPr>
+          <w:rFonts w:ascii="Georgia" w:hAnsi="Georgia"/>
+          <w:lang w:val="en-GB"/>
+        </w:rPr>
+      </w:pPr>
+    </w:p>
+    <w:p>
+      <w:pPr>
+        <w:pStyle w:val="Heading2"/>
+        <w:rPr>
+          <w:rFonts w:ascii="Georgia" w:hAnsi="Georgia"/>
+          <w:lang w:val="en-GB"/>
+        </w:rPr>
+      </w:pPr>
+      <w:r>
+        <w:rPr>
+          <w:rFonts w:ascii="Georgia" w:hAnsi="Georgia"/>
+          <w:lang w:val="en-GB"/>
+        </w:rPr>
+        <w:t>Run python program.</w:t>
+      </w:r>
+    </w:p>
+    <w:p>
+      <w:pPr>
+        <w:pStyle w:val="Heading2"/>
+        <w:numPr>
+          <w:ilvl w:val="0"/>
+          <w:numId w:val="3"/>
+        </w:numPr>
+        <w:rPr>
+          <w:rFonts w:ascii="Georgia" w:hAnsi="Georgia"/>
+          <w:lang w:val="en-GB"/>
+        </w:rPr>
+      </w:pPr>
+      <w:r>
+        <w:rPr>
+          <w:rFonts w:ascii="Georgia" w:hAnsi="Georgia"/>
+          <w:lang w:val="en-GB"/>
+        </w:rPr>
+        <w:t>In a terminal, navigate to the location of the omega.py</w:t>
+      </w:r>
+    </w:p>
+    <w:p>
+      <w:pPr>
+        <w:pStyle w:val="Heading2"/>
+        <w:numPr>
+          <w:ilvl w:val="0"/>
+          <w:numId w:val="3"/>
+        </w:numPr>
+        <w:rPr>
+          <w:rFonts w:ascii="Georgia" w:hAnsi="Georgia"/>
+          <w:lang w:val="en-GB"/>
+        </w:rPr>
+      </w:pPr>
+      <w:r>
+        <w:rPr>
+          <w:rFonts w:ascii="Georgia" w:hAnsi="Georgia"/>
+          <w:lang w:val="en-GB"/>
+        </w:rPr>
+        <w:t>Type python omega.py  and click ENTER</w:t>
+      </w:r>
+    </w:p>
+    <w:p>
+      <w:pPr>
+        <w:pStyle w:val="Heading2"/>
+        <w:numPr>
+          <w:ilvl w:val="0"/>
+          <w:numId w:val="4"/>
+        </w:numPr>
+        <w:rPr>
+          <w:rFonts w:ascii="Georgia" w:hAnsi="Georgia"/>
+          <w:lang w:val="en-GB"/>
+        </w:rPr>
+      </w:pPr>
+      <w:r>
+        <w:rPr>
+          <w:rFonts w:ascii="Georgia" w:hAnsi="Georgia"/>
+          <w:lang w:val="en-GB"/>
+        </w:rPr>
+        <w:t>This runs the program and the game can be played.</w:t>
+      </w:r>
+    </w:p>
+    <w:p>
+      <w:pPr>
+        <w:pStyle w:val="Heading2"/>
+        <w:numPr>
+          <w:ilvl w:val="0"/>
+          <w:numId w:val="4"/>
+        </w:numPr>
+        <w:rPr>
+          <w:rFonts w:ascii="Georgia" w:hAnsi="Georgia"/>
+          <w:lang w:val="en-GB"/>
+        </w:rPr>
+      </w:pPr>
+      <w:r>
+        <w:rPr>
+          <w:rFonts w:ascii="Georgia" w:hAnsi="Georgia"/>
+          <w:lang w:val="en-GB"/>
+        </w:rPr>
+        <w:t xml:space="preserve"> The user selects which AI to play against (advised is option 3: NegamaxAB TT, which is the fastest)</w:t>
+      </w:r>
+    </w:p>
+    <w:p>
+      <w:pPr>
+        <w:pStyle w:val="Heading2"/>
+        <w:numPr>
+          <w:ilvl w:val="0"/>
+          <w:numId w:val="4"/>
+        </w:numPr>
+        <w:rPr>
+          <w:rFonts w:ascii="Georgia" w:hAnsi="Georgia"/>
+          <w:lang w:val="en-GB"/>
+        </w:rPr>
+      </w:pPr>
+      <w:r>
+        <w:rPr>
+          <w:rFonts w:ascii="Georgia" w:hAnsi="Georgia"/>
+          <w:lang w:val="en-GB"/>
+        </w:rPr>
+        <w:t>The user then selects opponent type. The word human, decides if the user begins first (human vs AI) or second (AI vs human) or if the user wants to see a game simulation.</w:t>
+      </w:r>
+    </w:p>
+    <w:p>
+      <w:pPr>
+        <w:pStyle w:val="Heading2"/>
+        <w:numPr>
+          <w:ilvl w:val="0"/>
+          <w:numId w:val="4"/>
+        </w:numPr>
+        <w:rPr>
+          <w:rFonts w:ascii="Georgia" w:hAnsi="Georgia"/>
+          <w:lang w:val="en-GB"/>
+        </w:rPr>
+      </w:pPr>
+      <w:r>
+        <w:rPr>
+          <w:rFonts w:ascii="Georgia" w:hAnsi="Georgia"/>
+          <w:lang w:val="en-GB"/>
+        </w:rPr>
+        <w:t xml:space="preserve"> The game ends when no moves are available and one of the players has won.</w:t>
+      </w:r>
+    </w:p>
+    <w:p>
+      <w:pPr>
+        <w:pStyle w:val="Heading2"/>
+        <w:rPr>
+          <w:rFonts w:ascii="Georgia" w:hAnsi="Georgia"/>
+          <w:lang w:val="en-GB"/>
+        </w:rPr>
+      </w:pPr>
+    </w:p>
     <w:sectPr>
       <w:pgSz w:w="11900" w:h="16840"/>
       <w:pgMar w:top="1440" w:right="1440" w:bottom="1440" w:left="1440" w:header="708" w:footer="708" w:gutter="0"/>
@@ -1161,6 +1602,92 @@
 <file path=word/numbering.xml><?xml version="1.0" encoding="utf-8"?>
 <w:numbering xmlns:wpc="http://schemas.microsoft.com/office/word/2010/wordprocessingCanvas" xmlns:mo="http://schemas.microsoft.com/office/mac/office/2008/main" xmlns:mc="http://schemas.openxmlformats.org/markup-compatibility/2006" xmlns:mv="urn:schemas-microsoft-com:mac:vml" xmlns:o="urn:schemas-microsoft-com:office:office" xmlns:r="http://schemas.openxmlformats.org/officeDocument/2006/relationships" xmlns:m="http://schemas.openxmlformats.org/officeDocument/2006/math" xmlns:v="urn:schemas-microsoft-com:vml" xmlns:wp14="http://schemas.microsoft.com/office/word/2010/wordprocessingDrawing" xmlns:wp="http://schemas.openxmlformats.org/drawingml/2006/wordprocessingDrawing" xmlns:w10="urn:schemas-microsoft-com:office:word" xmlns:w="http://schemas.openxmlformats.org/wordprocessingml/2006/main" xmlns:w14="http://schemas.microsoft.com/office/word/2010/wordml" xmlns:w15="http://schemas.microsoft.com/office/word/2012/wordml" xmlns:wpg="http://schemas.microsoft.com/office/word/2010/wordprocessingGroup" xmlns:wpi="http://schemas.microsoft.com/office/word/2010/wordprocessingInk" xmlns:wne="http://schemas.microsoft.com/office/word/2006/wordml" xmlns:wps="http://schemas.microsoft.com/office/word/2010/wordprocessingShape" mc:Ignorable="w14 w15 wp14">
   <w:abstractNum w:abstractNumId="0">
+    <w:nsid w:val="157F65FF"/>
+    <w:multiLevelType w:val="hybridMultilevel"/>
+    <w:tmpl w:val="863889A6"/>
+    <w:lvl w:ilvl="0" w:tplc="04090019">
+      <w:start w:val="1"/>
+      <w:numFmt w:val="lowerLetter"/>
+      <w:lvlText w:val="%1."/>
+      <w:lvlJc w:val="left"/>
+      <w:pPr>
+        <w:ind w:left="1440" w:hanging="360"/>
+      </w:pPr>
+    </w:lvl>
+    <w:lvl w:ilvl="1" w:tplc="04090019" w:tentative="1">
+      <w:start w:val="1"/>
+      <w:numFmt w:val="lowerLetter"/>
+      <w:lvlText w:val="%2."/>
+      <w:lvlJc w:val="left"/>
+      <w:pPr>
+        <w:ind w:left="2160" w:hanging="360"/>
+      </w:pPr>
+    </w:lvl>
+    <w:lvl w:ilvl="2" w:tplc="0409001B" w:tentative="1">
+      <w:start w:val="1"/>
+      <w:numFmt w:val="lowerRoman"/>
+      <w:lvlText w:val="%3."/>
+      <w:lvlJc w:val="right"/>
+      <w:pPr>
+        <w:ind w:left="2880" w:hanging="180"/>
+      </w:pPr>
+    </w:lvl>
+    <w:lvl w:ilvl="3" w:tplc="0409000F" w:tentative="1">
+      <w:start w:val="1"/>
+      <w:numFmt w:val="decimal"/>
+      <w:lvlText w:val="%4."/>
+      <w:lvlJc w:val="left"/>
+      <w:pPr>
+        <w:ind w:left="3600" w:hanging="360"/>
+      </w:pPr>
+    </w:lvl>
+    <w:lvl w:ilvl="4" w:tplc="04090019" w:tentative="1">
+      <w:start w:val="1"/>
+      <w:numFmt w:val="lowerLetter"/>
+      <w:lvlText w:val="%5."/>
+      <w:lvlJc w:val="left"/>
+      <w:pPr>
+        <w:ind w:left="4320" w:hanging="360"/>
+      </w:pPr>
+    </w:lvl>
+    <w:lvl w:ilvl="5" w:tplc="0409001B" w:tentative="1">
+      <w:start w:val="1"/>
+      <w:numFmt w:val="lowerRoman"/>
+      <w:lvlText w:val="%6."/>
+      <w:lvlJc w:val="right"/>
+      <w:pPr>
+        <w:ind w:left="5040" w:hanging="180"/>
+      </w:pPr>
+    </w:lvl>
+    <w:lvl w:ilvl="6" w:tplc="0409000F" w:tentative="1">
+      <w:start w:val="1"/>
+      <w:numFmt w:val="decimal"/>
+      <w:lvlText w:val="%7."/>
+      <w:lvlJc w:val="left"/>
+      <w:pPr>
+        <w:ind w:left="5760" w:hanging="360"/>
+      </w:pPr>
+    </w:lvl>
+    <w:lvl w:ilvl="7" w:tplc="04090019" w:tentative="1">
+      <w:start w:val="1"/>
+      <w:numFmt w:val="lowerLetter"/>
+      <w:lvlText w:val="%8."/>
+      <w:lvlJc w:val="left"/>
+      <w:pPr>
+        <w:ind w:left="6480" w:hanging="360"/>
+      </w:pPr>
+    </w:lvl>
+    <w:lvl w:ilvl="8" w:tplc="0409001B" w:tentative="1">
+      <w:start w:val="1"/>
+      <w:numFmt w:val="lowerRoman"/>
+      <w:lvlText w:val="%9."/>
+      <w:lvlJc w:val="right"/>
+      <w:pPr>
+        <w:ind w:left="7200" w:hanging="180"/>
+      </w:pPr>
+    </w:lvl>
+  </w:abstractNum>
+  <w:abstractNum w:abstractNumId="1">
     <w:nsid w:val="3CC817FE"/>
     <w:multiLevelType w:val="hybridMultilevel"/>
     <w:tmpl w:val="1EA2993C"/>
@@ -1249,7 +1776,194 @@
       </w:pPr>
     </w:lvl>
   </w:abstractNum>
+  <w:abstractNum w:abstractNumId="2">
+    <w:nsid w:val="650122C9"/>
+    <w:multiLevelType w:val="hybridMultilevel"/>
+    <w:tmpl w:val="C93A328A"/>
+    <w:lvl w:ilvl="0" w:tplc="5748F9E0">
+      <w:start w:val="1"/>
+      <w:numFmt w:val="decimal"/>
+      <w:lvlText w:val="%1)"/>
+      <w:lvlJc w:val="left"/>
+      <w:pPr>
+        <w:ind w:left="1080" w:hanging="720"/>
+      </w:pPr>
+      <w:rPr>
+        <w:rFonts w:hint="default"/>
+      </w:rPr>
+    </w:lvl>
+    <w:lvl w:ilvl="1" w:tplc="04090019" w:tentative="1">
+      <w:start w:val="1"/>
+      <w:numFmt w:val="lowerLetter"/>
+      <w:lvlText w:val="%2."/>
+      <w:lvlJc w:val="left"/>
+      <w:pPr>
+        <w:ind w:left="1440" w:hanging="360"/>
+      </w:pPr>
+    </w:lvl>
+    <w:lvl w:ilvl="2" w:tplc="0409001B" w:tentative="1">
+      <w:start w:val="1"/>
+      <w:numFmt w:val="lowerRoman"/>
+      <w:lvlText w:val="%3."/>
+      <w:lvlJc w:val="right"/>
+      <w:pPr>
+        <w:ind w:left="2160" w:hanging="180"/>
+      </w:pPr>
+    </w:lvl>
+    <w:lvl w:ilvl="3" w:tplc="0409000F" w:tentative="1">
+      <w:start w:val="1"/>
+      <w:numFmt w:val="decimal"/>
+      <w:lvlText w:val="%4."/>
+      <w:lvlJc w:val="left"/>
+      <w:pPr>
+        <w:ind w:left="2880" w:hanging="360"/>
+      </w:pPr>
+    </w:lvl>
+    <w:lvl w:ilvl="4" w:tplc="04090019" w:tentative="1">
+      <w:start w:val="1"/>
+      <w:numFmt w:val="lowerLetter"/>
+      <w:lvlText w:val="%5."/>
+      <w:lvlJc w:val="left"/>
+      <w:pPr>
+        <w:ind w:left="3600" w:hanging="360"/>
+      </w:pPr>
+    </w:lvl>
+    <w:lvl w:ilvl="5" w:tplc="0409001B" w:tentative="1">
+      <w:start w:val="1"/>
+      <w:numFmt w:val="lowerRoman"/>
+      <w:lvlText w:val="%6."/>
+      <w:lvlJc w:val="right"/>
+      <w:pPr>
+        <w:ind w:left="4320" w:hanging="180"/>
+      </w:pPr>
+    </w:lvl>
+    <w:lvl w:ilvl="6" w:tplc="0409000F" w:tentative="1">
+      <w:start w:val="1"/>
+      <w:numFmt w:val="decimal"/>
+      <w:lvlText w:val="%7."/>
+      <w:lvlJc w:val="left"/>
+      <w:pPr>
+        <w:ind w:left="5040" w:hanging="360"/>
+      </w:pPr>
+    </w:lvl>
+    <w:lvl w:ilvl="7" w:tplc="04090019" w:tentative="1">
+      <w:start w:val="1"/>
+      <w:numFmt w:val="lowerLetter"/>
+      <w:lvlText w:val="%8."/>
+      <w:lvlJc w:val="left"/>
+      <w:pPr>
+        <w:ind w:left="5760" w:hanging="360"/>
+      </w:pPr>
+    </w:lvl>
+    <w:lvl w:ilvl="8" w:tplc="0409001B" w:tentative="1">
+      <w:start w:val="1"/>
+      <w:numFmt w:val="lowerRoman"/>
+      <w:lvlText w:val="%9."/>
+      <w:lvlJc w:val="right"/>
+      <w:pPr>
+        <w:ind w:left="6480" w:hanging="180"/>
+      </w:pPr>
+    </w:lvl>
+  </w:abstractNum>
+  <w:abstractNum w:abstractNumId="3">
+    <w:nsid w:val="6E9C36BC"/>
+    <w:multiLevelType w:val="hybridMultilevel"/>
+    <w:tmpl w:val="86AE2C2A"/>
+    <w:lvl w:ilvl="0" w:tplc="C28E6D60">
+      <w:start w:val="1"/>
+      <w:numFmt w:val="decimal"/>
+      <w:lvlText w:val="%1)"/>
+      <w:lvlJc w:val="left"/>
+      <w:pPr>
+        <w:ind w:left="1080" w:hanging="720"/>
+      </w:pPr>
+      <w:rPr>
+        <w:rFonts w:hint="default"/>
+      </w:rPr>
+    </w:lvl>
+    <w:lvl w:ilvl="1" w:tplc="04090019">
+      <w:start w:val="1"/>
+      <w:numFmt w:val="lowerLetter"/>
+      <w:lvlText w:val="%2."/>
+      <w:lvlJc w:val="left"/>
+      <w:pPr>
+        <w:ind w:left="1440" w:hanging="360"/>
+      </w:pPr>
+    </w:lvl>
+    <w:lvl w:ilvl="2" w:tplc="0409001B" w:tentative="1">
+      <w:start w:val="1"/>
+      <w:numFmt w:val="lowerRoman"/>
+      <w:lvlText w:val="%3."/>
+      <w:lvlJc w:val="right"/>
+      <w:pPr>
+        <w:ind w:left="2160" w:hanging="180"/>
+      </w:pPr>
+    </w:lvl>
+    <w:lvl w:ilvl="3" w:tplc="0409000F" w:tentative="1">
+      <w:start w:val="1"/>
+      <w:numFmt w:val="decimal"/>
+      <w:lvlText w:val="%4."/>
+      <w:lvlJc w:val="left"/>
+      <w:pPr>
+        <w:ind w:left="2880" w:hanging="360"/>
+      </w:pPr>
+    </w:lvl>
+    <w:lvl w:ilvl="4" w:tplc="04090019" w:tentative="1">
+      <w:start w:val="1"/>
+      <w:numFmt w:val="lowerLetter"/>
+      <w:lvlText w:val="%5."/>
+      <w:lvlJc w:val="left"/>
+      <w:pPr>
+        <w:ind w:left="3600" w:hanging="360"/>
+      </w:pPr>
+    </w:lvl>
+    <w:lvl w:ilvl="5" w:tplc="0409001B" w:tentative="1">
+      <w:start w:val="1"/>
+      <w:numFmt w:val="lowerRoman"/>
+      <w:lvlText w:val="%6."/>
+      <w:lvlJc w:val="right"/>
+      <w:pPr>
+        <w:ind w:left="4320" w:hanging="180"/>
+      </w:pPr>
+    </w:lvl>
+    <w:lvl w:ilvl="6" w:tplc="0409000F" w:tentative="1">
+      <w:start w:val="1"/>
+      <w:numFmt w:val="decimal"/>
+      <w:lvlText w:val="%7."/>
+      <w:lvlJc w:val="left"/>
+      <w:pPr>
+        <w:ind w:left="5040" w:hanging="360"/>
+      </w:pPr>
+    </w:lvl>
+    <w:lvl w:ilvl="7" w:tplc="04090019" w:tentative="1">
+      <w:start w:val="1"/>
+      <w:numFmt w:val="lowerLetter"/>
+      <w:lvlText w:val="%8."/>
+      <w:lvlJc w:val="left"/>
+      <w:pPr>
+        <w:ind w:left="5760" w:hanging="360"/>
+      </w:pPr>
+    </w:lvl>
+    <w:lvl w:ilvl="8" w:tplc="0409001B" w:tentative="1">
+      <w:start w:val="1"/>
+      <w:numFmt w:val="lowerRoman"/>
+      <w:lvlText w:val="%9."/>
+      <w:lvlJc w:val="right"/>
+      <w:pPr>
+        <w:ind w:left="6480" w:hanging="180"/>
+      </w:pPr>
+    </w:lvl>
+  </w:abstractNum>
   <w:num w:numId="1">
+    <w:abstractNumId w:val="1"/>
+  </w:num>
+  <w:num w:numId="2">
+    <w:abstractNumId w:val="3"/>
+  </w:num>
+  <w:num w:numId="3">
+    <w:abstractNumId w:val="2"/>
+  </w:num>
+  <w:num w:numId="4">
     <w:abstractNumId w:val="0"/>
   </w:num>
 </w:numbering>
@@ -1752,7 +2466,6 @@
     <w:name w:val="Hyperlink"/>
     <w:basedOn w:val="DefaultParagraphFont"/>
     <w:uiPriority w:val="99"/>
-    <w:semiHidden/>
     <w:unhideWhenUsed/>
     <w:rsid w:val="00470709"/>
     <w:rPr>
@@ -1770,6 +2483,12 @@
       <w:ind w:left="720"/>
       <w:contextualSpacing/>
     </w:pPr>
+  </w:style>
+  <w:style w:type="paragraph" w:styleId="NoSpacing">
+    <w:name w:val="No Spacing"/>
+    <w:uiPriority w:val="1"/>
+    <w:qFormat/>
+    <w:rsid w:val="00F8003B"/>
   </w:style>
 </w:styles>
 </file>

</xml_diff>